<commit_message>
Documentation, organization, and storage section completed
Section 2 of the report has been completed.
</commit_message>
<xml_diff>
--- a/Professor Periwinkle Database Management Report.docx
+++ b/Professor Periwinkle Database Management Report.docx
@@ -146,7 +146,7 @@
         <w:pStyle w:val="Heading1"/>
         <w:numPr>
           <w:ilvl w:val="0"/>
-          <w:numId w:val="5"/>
+          <w:numId w:val="6"/>
         </w:numPr>
         <w:spacing w:after="200" w:lineRule="auto"/>
         <w:ind w:left="425.19685039370086" w:hanging="425.19685039370086"/>
@@ -174,6 +174,26 @@
     </w:p>
     <w:p>
       <w:pPr>
+        <w:numPr>
+          <w:ilvl w:val="0"/>
+          <w:numId w:val="2"/>
+        </w:numPr>
+        <w:ind w:left="720" w:hanging="360"/>
+        <w:contextualSpacing w:val="1"/>
+        <w:jc w:val="left"/>
+        <w:rPr>
+          <w:u w:val="none"/>
+        </w:rPr>
+      </w:pPr>
+      <w:r>
+        <w:rPr>
+          <w:rtl w:val="0"/>
+        </w:rPr>
+        <w:t xml:space="preserve">Project is funded by innovation canada, and research excellence fund.</w:t>
+      </w:r>
+    </w:p>
+    <w:p>
+      <w:pPr>
         <w:contextualSpacing w:val="0"/>
         <w:jc w:val="left"/>
         <w:rPr/>
@@ -248,7 +268,7 @@
         <w:pStyle w:val="Heading1"/>
         <w:numPr>
           <w:ilvl w:val="0"/>
-          <w:numId w:val="5"/>
+          <w:numId w:val="6"/>
         </w:numPr>
         <w:ind w:left="425.19685039370086" w:hanging="425.19685039370086"/>
         <w:contextualSpacing w:val="1"/>
@@ -276,15 +296,18 @@
       <w:pPr>
         <w:numPr>
           <w:ilvl w:val="0"/>
-          <w:numId w:val="3"/>
+          <w:numId w:val="4"/>
         </w:numPr>
         <w:ind w:left="1145.196850393701" w:hanging="425.19685039370086"/>
         <w:contextualSpacing w:val="1"/>
         <w:jc w:val="left"/>
-        <w:rPr/>
-      </w:pPr>
-      <w:r>
-        <w:rPr>
+        <w:rPr>
+          <w:strike w:val="1"/>
+        </w:rPr>
+      </w:pPr>
+      <w:r>
+        <w:rPr>
+          <w:strike w:val="1"/>
           <w:rtl w:val="0"/>
         </w:rPr>
         <w:t xml:space="preserve">type of data collected, facilities and equipment required, cost of storage, </w:t>
@@ -294,15 +317,18 @@
       <w:pPr>
         <w:numPr>
           <w:ilvl w:val="0"/>
-          <w:numId w:val="3"/>
+          <w:numId w:val="4"/>
         </w:numPr>
         <w:ind w:left="1145.196850393701" w:hanging="425.19685039370086"/>
         <w:contextualSpacing w:val="1"/>
         <w:jc w:val="left"/>
-        <w:rPr/>
-      </w:pPr>
-      <w:r>
-        <w:rPr>
+        <w:rPr>
+          <w:strike w:val="1"/>
+        </w:rPr>
+      </w:pPr>
+      <w:r>
+        <w:rPr>
+          <w:strike w:val="1"/>
           <w:rtl w:val="0"/>
         </w:rPr>
         <w:t xml:space="preserve">metadata linked and which open data strategies employed.</w:t>
@@ -312,24 +338,89 @@
       <w:pPr>
         <w:numPr>
           <w:ilvl w:val="0"/>
-          <w:numId w:val="3"/>
+          <w:numId w:val="4"/>
         </w:numPr>
         <w:ind w:left="1145.196850393701" w:hanging="425.19685039370086"/>
         <w:contextualSpacing w:val="1"/>
         <w:jc w:val="left"/>
-        <w:rPr/>
-      </w:pPr>
-      <w:r>
-        <w:rPr>
-          <w:rtl w:val="0"/>
-        </w:rPr>
-        <w:t xml:space="preserve">estimated size of storage (see question about formatting and naming conventions). </w:t>
-      </w:r>
-    </w:p>
-    <w:p>
-      <w:pPr>
-        <w:contextualSpacing w:val="0"/>
+        <w:rPr>
+          <w:strike w:val="1"/>
+        </w:rPr>
+      </w:pPr>
+      <w:r>
+        <w:rPr>
+          <w:strike w:val="1"/>
+          <w:rtl w:val="0"/>
+        </w:rPr>
+        <w:t xml:space="preserve">estimated size of storage (see question about formatting and naming conventions).</w:t>
+      </w:r>
+    </w:p>
+    <w:p>
+      <w:pPr>
+        <w:numPr>
+          <w:ilvl w:val="0"/>
+          <w:numId w:val="4"/>
+        </w:numPr>
+        <w:ind w:left="1145.196850393701" w:hanging="425.19685039370086"/>
+        <w:contextualSpacing w:val="1"/>
         <w:jc w:val="left"/>
+        <w:rPr>
+          <w:strike w:val="1"/>
+        </w:rPr>
+      </w:pPr>
+      <w:r>
+        <w:rPr>
+          <w:strike w:val="1"/>
+          <w:rtl w:val="0"/>
+        </w:rPr>
+        <w:t xml:space="preserve">Must meet OBIS data standards since they want to share it here. </w:t>
+      </w:r>
+    </w:p>
+    <w:p>
+      <w:pPr>
+        <w:numPr>
+          <w:ilvl w:val="0"/>
+          <w:numId w:val="4"/>
+        </w:numPr>
+        <w:ind w:left="1145.196850393701" w:hanging="425.19685039370086"/>
+        <w:contextualSpacing w:val="1"/>
+        <w:jc w:val="left"/>
+        <w:rPr>
+          <w:strike w:val="1"/>
+        </w:rPr>
+      </w:pPr>
+      <w:r>
+        <w:rPr>
+          <w:strike w:val="1"/>
+          <w:rtl w:val="0"/>
+        </w:rPr>
+        <w:t xml:space="preserve">Wants to be able to search by organism, geographical feature, depth and environmental conditions - plus any others we can think of (perhaps sensor type?)</w:t>
+      </w:r>
+    </w:p>
+    <w:p>
+      <w:pPr>
+        <w:numPr>
+          <w:ilvl w:val="0"/>
+          <w:numId w:val="4"/>
+        </w:numPr>
+        <w:ind w:left="1145.196850393701" w:hanging="425.19685039370086"/>
+        <w:contextualSpacing w:val="1"/>
+        <w:jc w:val="left"/>
+        <w:rPr>
+          <w:u w:val="none"/>
+        </w:rPr>
+      </w:pPr>
+      <w:r>
+        <w:rPr>
+          <w:rtl w:val="0"/>
+        </w:rPr>
+        <w:t xml:space="preserve">Will need to move storage of existing data from local drives, dvd’s, CD’s, and drop box accounts.</w:t>
+      </w:r>
+    </w:p>
+    <w:p>
+      <w:pPr>
+        <w:contextualSpacing w:val="0"/>
+        <w:jc w:val="left"/>
         <w:rPr/>
       </w:pPr>
       <w:r>
@@ -338,12 +429,11 @@
         </w:rPr>
         <w:t xml:space="preserve">Based on consultations with the research team, i</w:t>
       </w:r>
-      <w:commentRangeStart w:id="0"/>
-      <w:r>
-        <w:rPr>
-          <w:rtl w:val="0"/>
-        </w:rPr>
-        <w:t xml:space="preserve">t is understood that along with sensor and array data, researchers record field notes using </w:t>
+      <w:r>
+        <w:rPr>
+          <w:rtl w:val="0"/>
+        </w:rPr>
+        <w:t xml:space="preserve">t is understood that along with raw sensor and array data, researchers record field notes using </w:t>
       </w:r>
       <w:r>
         <w:rPr>
@@ -369,7 +459,7 @@
         <w:rPr>
           <w:rtl w:val="0"/>
         </w:rPr>
-        <w:t xml:space="preserve"> format, as well as simulations are saved in </w:t>
+        <w:t xml:space="preserve"> format, as well as run simulations are saved in .</w:t>
       </w:r>
       <w:r>
         <w:rPr>
@@ -381,24 +471,19 @@
         <w:rPr>
           <w:rtl w:val="0"/>
         </w:rPr>
-        <w:t xml:space="preserve">file type. That being said, other contributors are not required to use this format. It is also estimated from the information you provided that approximately 1.2 Terabytes (TB) of data has been collected in the past and this will continue to grow at approximatel</w:t>
-      </w:r>
-      <w:commentRangeStart w:id="1"/>
-      <w:r>
-        <w:rPr>
-          <w:rtl w:val="0"/>
-        </w:rPr>
-        <w:t xml:space="preserve">y 300 gigabytes (GB) per year.</w:t>
-      </w:r>
-      <w:commentRangeEnd w:id="1"/>
-      <w:r>
-        <w:commentReference w:id="1"/>
-      </w:r>
-      <w:r>
-        <w:rPr>
-          <w:rtl w:val="0"/>
-        </w:rPr>
-        <w:t xml:space="preserve"> </w:t>
+        <w:t xml:space="preserve">file type. That being said, other contributors are not required to use this format. It is also estimated from the information provided that approximately 705 gigabytes (GBs) of data has been collected in the past and this will continue to grow at approximatel</w:t>
+      </w:r>
+      <w:r>
+        <w:rPr>
+          <w:rtl w:val="0"/>
+        </w:rPr>
+        <w:t xml:space="preserve">y 800 megabytes (MBs) per day or 24 GBs per month</w:t>
+      </w:r>
+      <w:r>
+        <w:rPr>
+          <w:rtl w:val="0"/>
+        </w:rPr>
+        <w:t xml:space="preserve">. This value is displayed monthly as it has been explained that data is collected on a monthly basis.</w:t>
       </w:r>
     </w:p>
     <w:p>
@@ -411,13 +496,64 @@
         <w:rPr>
           <w:rtl w:val="0"/>
         </w:rPr>
-        <w:t xml:space="preserve">Although this sounds like a lot of data, the price of physical storage of hard drives is ever declining. This means that the purchase of a 5 TB hard drive can be had for less than $200 CAD. With this amount of storage, and velocity of data collection, it would last researchers more than 10 years. In addition to this physical storage and backup, it will also be important to supplement the data storage with a cloud-based solution for easy transfer between team members and also exterior contributors. </w:t>
-      </w:r>
-      <w:r>
-        <w:rPr>
-          <w:rtl w:val="0"/>
-        </w:rPr>
-        <w:t xml:space="preserve"> INSERT CLOUD BASED STORAGE PRODUCT HERE</w:t>
+        <w:t xml:space="preserve">In order to properly store and backup this valuable data, it is proposed that a local storage server be created in addition to a cloud based storage solution. The local storage server should utilize a RAID, or Redundant Array of Inexpensive Disks, in the form of physical hard drives. This system adds a layer of data redundancy by storing the files across multiple drives which protects against failure (Jacobi, 2012). For an added layer of security, it is recommended that the drives be organized using RAID 5, and that three 5 Terabyte (TB) hard drives are used. RAID 5 requires that three hard drives be used and this ensures that data is backed up across all of the drives. In this configuration, RAID 5 will allow for 5 TBs of storage as it utilizes data parity across all of the drives (Jacobi, 2012). With the price of storage continually declining, this storage solution is expected to cost $150 per hard drive and $100 for the hard drive enclosure. This would bring it to a grand total of an estimated $550.</w:t>
+      </w:r>
+    </w:p>
+    <w:p>
+      <w:pPr>
+        <w:contextualSpacing w:val="0"/>
+        <w:jc w:val="left"/>
+        <w:rPr/>
+      </w:pPr>
+      <w:r>
+        <w:rPr>
+          <w:rtl w:val="0"/>
+        </w:rPr>
+        <w:t xml:space="preserve">In terms of a cloud software solution, this will be required so that citizen scientists and global research teams are able to collaborate and share data easily. Since the research and infrastructure is funded by Innovation Canada and the Research Excellence Fund, this limits some storage options. In accordance to the Government of Canada’s Cloud Adoption Strategy, this requires that data under government control be stored on servers that reside in Canada (Government of Canada, 2016). Based on this requirement, it is proposed that the cloud storage software, Sync.com, be utilized by the team. This software provides users with Canadian server storage, end to end encryption, and ample storage for users all at an affordable price (Sync.com, 2018). Per user, each cannot store up to 10 terabytes of data, which will allow researchers to continue to add data, at the same rate, for over 34 years. Each user license costs $15 per month and members are able to set up a free account (with limited functionality) which would be ideal for other researchers looking to download the data (Sync.com, 2018). This places the cost of online storage at $540 per year for three licenses. </w:t>
+      </w:r>
+    </w:p>
+    <w:p>
+      <w:pPr>
+        <w:contextualSpacing w:val="0"/>
+        <w:jc w:val="left"/>
+        <w:rPr/>
+      </w:pPr>
+      <w:r>
+        <w:rPr>
+          <w:rtl w:val="0"/>
+        </w:rPr>
+        <w:t xml:space="preserve">Once these pieces of equipment of have been acquired, it will be important that all existing data, such as those stored on floppy disks, CDs, and DVDs, be uploaded to these databases.</w:t>
+      </w:r>
+    </w:p>
+    <w:p>
+      <w:pPr>
+        <w:contextualSpacing w:val="0"/>
+        <w:jc w:val="left"/>
+        <w:rPr/>
+      </w:pPr>
+      <w:r>
+        <w:rPr>
+          <w:rtl w:val="0"/>
+        </w:rPr>
+        <w:t xml:space="preserve">Going beyond the equipment required to store the data, there is a great deal of importance that also lies in both the data itself and file naming conventions. As mentioned through conversations, it is the goal of researchers to share data with the Ocean Biogeographic Information System (OBIS) at some point in the future. With that in mind, it is recommended that the data standards of OBIS be implemented at this time. This is particularly important with regards to three pieces: the species occurrence data, dataset metadata, and sampling specific data (OBIS, N.D.).  </w:t>
+      </w:r>
+    </w:p>
+    <w:p>
+      <w:pPr>
+        <w:contextualSpacing w:val="0"/>
+        <w:jc w:val="left"/>
+        <w:rPr/>
+      </w:pPr>
+      <w:r>
+        <w:rPr>
+          <w:rtl w:val="0"/>
+        </w:rPr>
+        <w:t xml:space="preserve">With regard to species occurrence data, the use of Darwin Core should continue to be used. Dataset Metadata however should be configured to follow Ecological Metadata Language (EML). This metadata standard was developed in cooperation between OBIS and the Ecological Society of America and associated efforts, and has a minimum requirement of four terms: Title, citation, contact, and abstract (OBIS, N.D.). Finally, for sampling specific data, like organism, geographic feature, depth, or other interesting metrics, Darwin Core Archive and OBIS-ENV-DATA standards should be used (OBIS, N.D.). This archive system acts as a star schema with each of the sample data pieces like organism, as ID columns. Using this Archival standard will make searching the data very easy and highly standardized as you will be able to search for specific ID columns.</w:t>
+      </w:r>
+      <w:r>
+        <w:rPr>
+          <w:rtl w:val="0"/>
+        </w:rPr>
       </w:r>
     </w:p>
     <w:p>
@@ -425,19 +561,15 @@
         <w:pStyle w:val="Heading1"/>
         <w:numPr>
           <w:ilvl w:val="0"/>
-          <w:numId w:val="5"/>
+          <w:numId w:val="6"/>
         </w:numPr>
-        <w:ind w:left="720" w:hanging="360"/>
+        <w:ind w:left="360" w:hanging="360"/>
         <w:rPr>
           <w:color w:val="000000"/>
         </w:rPr>
       </w:pPr>
       <w:bookmarkStart w:colFirst="0" w:colLast="0" w:name="_65r4bo7r00ai" w:id="3"/>
       <w:bookmarkEnd w:id="3"/>
-      <w:commentRangeEnd w:id="0"/>
-      <w:r>
-        <w:commentReference w:id="0"/>
-      </w:r>
       <w:r>
         <w:rPr>
           <w:color w:val="000000"/>
@@ -448,14 +580,51 @@
     </w:p>
     <w:p>
       <w:pPr>
-        <w:contextualSpacing w:val="0"/>
-        <w:rPr/>
-      </w:pPr>
-      <w:r>
-        <w:rPr>
-          <w:rtl w:val="0"/>
-        </w:rPr>
-        <w:tab/>
+        <w:numPr>
+          <w:ilvl w:val="0"/>
+          <w:numId w:val="7"/>
+        </w:numPr>
+        <w:ind w:left="1440" w:hanging="360"/>
+        <w:contextualSpacing w:val="1"/>
+        <w:rPr>
+          <w:u w:val="none"/>
+        </w:rPr>
+      </w:pPr>
+      <w:r>
+        <w:rPr>
+          <w:rtl w:val="0"/>
+        </w:rPr>
+        <w:t xml:space="preserve">Professor is expecting us to leave instructions for staff on how to use data analysis systems. Do we need to provide an analysis system?</w:t>
+      </w:r>
+    </w:p>
+    <w:p>
+      <w:pPr>
+        <w:numPr>
+          <w:ilvl w:val="0"/>
+          <w:numId w:val="7"/>
+        </w:numPr>
+        <w:ind w:left="1440" w:hanging="360"/>
+        <w:contextualSpacing w:val="1"/>
+        <w:rPr>
+          <w:u w:val="none"/>
+        </w:rPr>
+      </w:pPr>
+      <w:r>
+        <w:rPr>
+          <w:rtl w:val="0"/>
+        </w:rPr>
+        <w:t xml:space="preserve">Citizen scientists data is open data, periwinkles is owned by her (probably CC-BY) there is currently not a contract in place with students, maybe this should be added.</w:t>
+      </w:r>
+    </w:p>
+    <w:p>
+      <w:pPr>
+        <w:contextualSpacing w:val="0"/>
+        <w:rPr/>
+      </w:pPr>
+      <w:r>
+        <w:rPr>
+          <w:rtl w:val="0"/>
+        </w:rPr>
         <w:t xml:space="preserve">The Canadian Government provides funding to researchers through several funding agencies. The National Research Council (NRC) spells out how to meet their policy on open data on their website:</w:t>
       </w:r>
     </w:p>
@@ -477,7 +646,7 @@
         </w:rPr>
         <w:t xml:space="preserve">Canadian funding agencies (CIHR, NSERC, SSHRC), have recently adopted </w:t>
       </w:r>
-      <w:hyperlink r:id="rId7">
+      <w:hyperlink r:id="rId6">
         <w:r>
           <w:rPr>
             <w:b w:val="1"/>
@@ -545,7 +714,7 @@
       <w:pPr>
         <w:numPr>
           <w:ilvl w:val="0"/>
-          <w:numId w:val="4"/>
+          <w:numId w:val="5"/>
         </w:numPr>
         <w:pBdr>
           <w:top w:color="auto" w:space="0" w:sz="0" w:val="none"/>
@@ -590,7 +759,7 @@
       <w:pPr>
         <w:numPr>
           <w:ilvl w:val="0"/>
-          <w:numId w:val="4"/>
+          <w:numId w:val="5"/>
         </w:numPr>
         <w:pBdr>
           <w:top w:color="auto" w:space="0" w:sz="0" w:val="none"/>
@@ -668,7 +837,7 @@
         </w:rPr>
         <w:t xml:space="preserve">(</w:t>
       </w:r>
-      <w:hyperlink r:id="rId8">
+      <w:hyperlink r:id="rId7">
         <w:r>
           <w:rPr>
             <w:color w:val="1155cc"/>
@@ -709,7 +878,7 @@
       <w:pPr>
         <w:numPr>
           <w:ilvl w:val="0"/>
-          <w:numId w:val="6"/>
+          <w:numId w:val="8"/>
         </w:numPr>
         <w:ind w:left="720" w:hanging="360"/>
         <w:contextualSpacing w:val="1"/>
@@ -875,7 +1044,7 @@
       <w:pPr>
         <w:numPr>
           <w:ilvl w:val="0"/>
-          <w:numId w:val="2"/>
+          <w:numId w:val="3"/>
         </w:numPr>
         <w:ind w:left="720" w:hanging="360"/>
         <w:contextualSpacing w:val="1"/>
@@ -895,7 +1064,7 @@
         </w:rPr>
         <w:t xml:space="preserve">There’s an online CC License ‘chooser’ that generates the correct license for each use - very useful (</w:t>
       </w:r>
-      <w:hyperlink r:id="rId9">
+      <w:hyperlink r:id="rId8">
         <w:r>
           <w:rPr>
             <w:color w:val="1155cc"/>
@@ -922,7 +1091,7 @@
       <w:pPr>
         <w:numPr>
           <w:ilvl w:val="0"/>
-          <w:numId w:val="2"/>
+          <w:numId w:val="3"/>
         </w:numPr>
         <w:ind w:left="720" w:hanging="360"/>
         <w:contextualSpacing w:val="1"/>
@@ -961,9 +1130,9 @@
         <w:pStyle w:val="Heading1"/>
         <w:numPr>
           <w:ilvl w:val="0"/>
-          <w:numId w:val="5"/>
+          <w:numId w:val="6"/>
         </w:numPr>
-        <w:ind w:left="720" w:hanging="360"/>
+        <w:ind w:left="360" w:hanging="360"/>
       </w:pPr>
       <w:bookmarkStart w:colFirst="0" w:colLast="0" w:name="_hvehvsp9jgcf" w:id="4"/>
       <w:bookmarkEnd w:id="4"/>
@@ -978,7 +1147,7 @@
       <w:pPr>
         <w:numPr>
           <w:ilvl w:val="0"/>
-          <w:numId w:val="7"/>
+          <w:numId w:val="9"/>
         </w:numPr>
         <w:ind w:left="720" w:hanging="360"/>
         <w:contextualSpacing w:val="1"/>
@@ -999,7 +1168,7 @@
       <w:pPr>
         <w:numPr>
           <w:ilvl w:val="0"/>
-          <w:numId w:val="7"/>
+          <w:numId w:val="9"/>
         </w:numPr>
         <w:ind w:left="720" w:hanging="360"/>
         <w:contextualSpacing w:val="1"/>
@@ -1053,9 +1222,9 @@
         <w:pStyle w:val="Heading1"/>
         <w:numPr>
           <w:ilvl w:val="0"/>
-          <w:numId w:val="5"/>
+          <w:numId w:val="6"/>
         </w:numPr>
-        <w:ind w:left="720" w:hanging="360"/>
+        <w:ind w:left="360" w:hanging="360"/>
       </w:pPr>
       <w:bookmarkStart w:colFirst="0" w:colLast="0" w:name="_oolv6rc5xzli" w:id="5"/>
       <w:bookmarkEnd w:id="5"/>
@@ -1104,17 +1273,12 @@
         <w:contextualSpacing w:val="0"/>
         <w:rPr/>
       </w:pPr>
-      <w:commentRangeStart w:id="2"/>
       <w:r>
         <w:rPr>
           <w:rtl w:val="0"/>
         </w:rPr>
         <w:t xml:space="preserve">Based on the information that you provided it is understood that the sharing of data is important. That being said, it will also be important to ensure that those who contributed the work are recognized. It is recommended that a Creative Commons BY (CC BY) license be applied to the data collected and shared. This license ensures that team members and other contributors can still access, modify, and commercialize their work, however, the original creator must be recognized. This license type provides users with complete freedom of the data while also protecting intellectual property.</w:t>
       </w:r>
-      <w:commentRangeEnd w:id="2"/>
-      <w:r>
-        <w:commentReference w:id="2"/>
-      </w:r>
       <w:r>
         <w:rPr>
           <w:rtl w:val="0"/>
@@ -1290,15 +1454,48 @@
     </w:p>
     <w:p>
       <w:pPr>
+        <w:pStyle w:val="Heading1"/>
         <w:spacing w:line="240" w:lineRule="auto"/>
         <w:contextualSpacing w:val="0"/>
         <w:rPr/>
       </w:pPr>
-      <w:r>
-        <w:rPr>
-          <w:rtl w:val="0"/>
-        </w:rPr>
-        <w:t xml:space="preserve">Test Test</w:t>
+      <w:bookmarkStart w:colFirst="0" w:colLast="0" w:name="_c021oh4eenhh" w:id="6"/>
+      <w:bookmarkEnd w:id="6"/>
+      <w:r>
+        <w:rPr>
+          <w:rtl w:val="0"/>
+        </w:rPr>
+        <w:t xml:space="preserve">References:</w:t>
+      </w:r>
+    </w:p>
+    <w:p>
+      <w:pPr>
+        <w:contextualSpacing w:val="0"/>
+        <w:rPr/>
+      </w:pPr>
+      <w:r>
+        <w:rPr>
+          <w:rtl w:val="0"/>
+        </w:rPr>
+        <w:t xml:space="preserve">Jacobi, J.L. (2012) RAID Made Easy. </w:t>
+      </w:r>
+      <w:r>
+        <w:rPr>
+          <w:i w:val="1"/>
+          <w:rtl w:val="0"/>
+        </w:rPr>
+        <w:t xml:space="preserve">PCWorld.com</w:t>
+      </w:r>
+      <w:r>
+        <w:rPr>
+          <w:rtl w:val="0"/>
+        </w:rPr>
+        <w:t xml:space="preserve">. Retrieved from: https://www.pcworld.com/article/194360/raid-made-easy.html</w:t>
+      </w:r>
+      <w:r>
+        <w:rPr>
+          <w:rtl w:val="0"/>
+        </w:rPr>
       </w:r>
     </w:p>
     <w:p>
@@ -1311,19 +1508,177 @@
         <w:rPr>
           <w:rtl w:val="0"/>
         </w:rPr>
-      </w:r>
-    </w:p>
-    <w:p>
-      <w:pPr>
-        <w:contextualSpacing w:val="0"/>
-        <w:rPr>
-          <w:highlight w:val="yellow"/>
-        </w:rPr>
-      </w:pPr>
-      <w:r>
-        <w:rPr>
-          <w:rtl w:val="0"/>
-        </w:rPr>
+        <w:t xml:space="preserve">N.A. (2016) Government of Canada Cloud Adoption Strategy. </w:t>
+      </w:r>
+      <w:r>
+        <w:rPr>
+          <w:i w:val="1"/>
+          <w:rtl w:val="0"/>
+        </w:rPr>
+        <w:t xml:space="preserve">Government of Canada.</w:t>
+      </w:r>
+      <w:r>
+        <w:rPr>
+          <w:rtl w:val="0"/>
+        </w:rPr>
+        <w:t xml:space="preserve"> Retrieved from: </w:t>
+      </w:r>
+      <w:r>
+        <w:rPr>
+          <w:rtl w:val="0"/>
+        </w:rPr>
+        <w:t xml:space="preserve">https://www.canada.ca/en/treasury-board-secretariat/services/information-technology/cloud-computing/government-canada-cloud-adoption-strategy.htm</w:t>
+      </w:r>
+      <w:r>
+        <w:rPr>
+          <w:rtl w:val="0"/>
+        </w:rPr>
+        <w:t xml:space="preserve">l</w:t>
+      </w:r>
+      <w:r>
+        <w:rPr>
+          <w:rtl w:val="0"/>
+        </w:rPr>
+        <w:t xml:space="preserve"> </w:t>
+      </w:r>
+    </w:p>
+    <w:p>
+      <w:pPr>
+        <w:spacing w:line="240" w:lineRule="auto"/>
+        <w:contextualSpacing w:val="0"/>
+        <w:rPr/>
+      </w:pPr>
+      <w:r>
+        <w:rPr>
+          <w:rtl w:val="0"/>
+        </w:rPr>
+        <w:t xml:space="preserve">N.A. (2018) Why Sync? </w:t>
+      </w:r>
+      <w:r>
+        <w:rPr>
+          <w:i w:val="1"/>
+          <w:rtl w:val="0"/>
+        </w:rPr>
+        <w:t xml:space="preserve">Sync.com</w:t>
+      </w:r>
+      <w:r>
+        <w:rPr>
+          <w:rtl w:val="0"/>
+        </w:rPr>
+        <w:t xml:space="preserve">. Retrieved from: https://www.sync.com/your-privacy/</w:t>
+      </w:r>
+      <w:r>
+        <w:rPr>
+          <w:rtl w:val="0"/>
+        </w:rPr>
+      </w:r>
+    </w:p>
+    <w:p>
+      <w:pPr>
+        <w:spacing w:line="240" w:lineRule="auto"/>
+        <w:contextualSpacing w:val="0"/>
+        <w:rPr/>
+      </w:pPr>
+      <w:r>
+        <w:rPr>
+          <w:rtl w:val="0"/>
+        </w:rPr>
+        <w:t xml:space="preserve">N.A. (2018) Pricing. </w:t>
+      </w:r>
+      <w:r>
+        <w:rPr>
+          <w:i w:val="1"/>
+          <w:rtl w:val="0"/>
+        </w:rPr>
+        <w:t xml:space="preserve">Sync.com</w:t>
+      </w:r>
+      <w:r>
+        <w:rPr>
+          <w:rtl w:val="0"/>
+        </w:rPr>
+        <w:t xml:space="preserve">. Retrieved from: </w:t>
+      </w:r>
+      <w:hyperlink r:id="rId9">
+        <w:r>
+          <w:rPr>
+            <w:color w:val="1155cc"/>
+            <w:u w:val="single"/>
+            <w:rtl w:val="0"/>
+          </w:rPr>
+          <w:t xml:space="preserve">https://www.sync.com/pricing/</w:t>
+        </w:r>
+      </w:hyperlink>
+      <w:r>
+        <w:rPr>
+          <w:rtl w:val="0"/>
+        </w:rPr>
+      </w:r>
+    </w:p>
+    <w:p>
+      <w:pPr>
+        <w:spacing w:line="240" w:lineRule="auto"/>
+        <w:contextualSpacing w:val="0"/>
+        <w:rPr/>
+      </w:pPr>
+      <w:r>
+        <w:rPr>
+          <w:rtl w:val="0"/>
+        </w:rPr>
+        <w:t xml:space="preserve">N.A. (N.D.) How to Contribute data to OBIS? </w:t>
+      </w:r>
+      <w:r>
+        <w:rPr>
+          <w:i w:val="1"/>
+          <w:rtl w:val="0"/>
+        </w:rPr>
+        <w:t xml:space="preserve">IOBIS.org</w:t>
+      </w:r>
+      <w:r>
+        <w:rPr>
+          <w:rtl w:val="0"/>
+        </w:rPr>
+        <w:t xml:space="preserve">. Retrieved from: </w:t>
+      </w:r>
+      <w:hyperlink r:id="rId10">
+        <w:r>
+          <w:rPr>
+            <w:color w:val="1155cc"/>
+            <w:u w:val="single"/>
+            <w:rtl w:val="0"/>
+          </w:rPr>
+          <w:t xml:space="preserve">http://www.iobis.org/manual/#contribute</w:t>
+        </w:r>
+      </w:hyperlink>
+      <w:r>
+        <w:rPr>
+          <w:rtl w:val="0"/>
+        </w:rPr>
+      </w:r>
+    </w:p>
+    <w:p>
+      <w:pPr>
+        <w:spacing w:line="240" w:lineRule="auto"/>
+        <w:contextualSpacing w:val="0"/>
+        <w:rPr/>
+      </w:pPr>
+      <w:r>
+        <w:rPr>
+          <w:rtl w:val="0"/>
+        </w:rPr>
+        <w:t xml:space="preserve">N.A. (N.D.) Ecological Metadata Language. </w:t>
+      </w:r>
+      <w:r>
+        <w:rPr>
+          <w:i w:val="1"/>
+          <w:rtl w:val="0"/>
+        </w:rPr>
+        <w:t xml:space="preserve">IOBIS.org</w:t>
+      </w:r>
+      <w:r>
+        <w:rPr>
+          <w:rtl w:val="0"/>
+        </w:rPr>
+        <w:t xml:space="preserve">. Retrieved from: http://www.iobis.org/manual/eml/</w:t>
       </w:r>
     </w:p>
     <w:sectPr>
@@ -1335,164 +1690,6 @@
 </w:document>
 </file>
 
-<file path=word/comments.xml><?xml version="1.0" encoding="utf-8"?>
-<w:comments xmlns:mc="http://schemas.openxmlformats.org/markup-compatibility/2006" xmlns:o="urn:schemas-microsoft-com:office:office" xmlns:r="http://schemas.openxmlformats.org/officeDocument/2006/relationships" xmlns:m="http://schemas.openxmlformats.org/officeDocument/2006/math" xmlns:v="urn:schemas-microsoft-com:vml" xmlns:wp="http://schemas.openxmlformats.org/drawingml/2006/wordprocessingDrawing" xmlns:w10="urn:schemas-microsoft-com:office:word" xmlns:w="http://schemas.openxmlformats.org/wordprocessingml/2006/main" xmlns:wne="http://schemas.microsoft.com/office/word/2006/wordml" xmlns:sl="http://schemas.openxmlformats.org/schemaLibrary/2006/main" xmlns:a="http://schemas.openxmlformats.org/drawingml/2006/main" xmlns:pic="http://schemas.openxmlformats.org/drawingml/2006/picture" xmlns:c="http://schemas.openxmlformats.org/drawingml/2006/chart" xmlns:lc="http://schemas.openxmlformats.org/drawingml/2006/lockedCanvas" xmlns:dgm="http://schemas.openxmlformats.org/drawingml/2006/diagram" xmlns:wps="http://schemas.microsoft.com/office/word/2010/wordprocessingShape" xmlns:wpg="http://schemas.microsoft.com/office/word/2010/wordprocessingGroup" xmlns:w14="http://schemas.microsoft.com/office/word/2010/wordml" xmlns:w15="http://schemas.microsoft.com/office/word/2012/wordml">
-  <w:comment w:author="Nick Thompson" w:id="1" w:date="2018-04-06T18:55:52Z">
-    <w:p>
-      <w:pPr>
-        <w:keepNext w:val="0"/>
-        <w:keepLines w:val="0"/>
-        <w:widowControl w:val="0"/>
-        <w:pBdr>
-          <w:top w:space="0" w:sz="0" w:val="nil"/>
-          <w:left w:space="0" w:sz="0" w:val="nil"/>
-          <w:bottom w:space="0" w:sz="0" w:val="nil"/>
-          <w:right w:space="0" w:sz="0" w:val="nil"/>
-          <w:between w:space="0" w:sz="0" w:val="nil"/>
-        </w:pBdr>
-        <w:shd w:fill="auto" w:val="clear"/>
-        <w:spacing w:after="0" w:before="0" w:line="240" w:lineRule="auto"/>
-        <w:ind w:left="0" w:right="0" w:firstLine="0"/>
-        <w:contextualSpacing w:val="0"/>
-        <w:jc w:val="left"/>
-        <w:rPr>
-          <w:rFonts w:ascii="Arial" w:cs="Arial" w:eastAsia="Arial" w:hAnsi="Arial"/>
-          <w:b w:val="0"/>
-          <w:i w:val="0"/>
-          <w:smallCaps w:val="0"/>
-          <w:strike w:val="0"/>
-          <w:color w:val="000000"/>
-          <w:sz w:val="22"/>
-          <w:szCs w:val="22"/>
-          <w:u w:val="none"/>
-          <w:shd w:fill="auto" w:val="clear"/>
-          <w:vertAlign w:val="baseline"/>
-        </w:rPr>
-      </w:pPr>
-      <w:r>
-        <w:rPr>
-          <w:rFonts w:ascii="Arial" w:cs="Arial" w:eastAsia="Arial" w:hAnsi="Arial"/>
-          <w:b w:val="0"/>
-          <w:i w:val="0"/>
-          <w:smallCaps w:val="0"/>
-          <w:strike w:val="0"/>
-          <w:color w:val="000000"/>
-          <w:sz w:val="22"/>
-          <w:szCs w:val="22"/>
-          <w:u w:val="none"/>
-          <w:shd w:fill="auto" w:val="clear"/>
-          <w:vertAlign w:val="baseline"/>
-          <w:rtl w:val="0"/>
-        </w:rPr>
-        <w:t xml:space="preserve">300mb compressed, 500 uncompressed. + 500gb of the website information. + 200gb .csv files</w:t>
-      </w:r>
-    </w:p>
-  </w:comment>
-  <w:comment w:author="Nick Thompson" w:id="0" w:date="2018-04-07T14:45:51Z">
-    <w:p>
-      <w:pPr>
-        <w:keepNext w:val="0"/>
-        <w:keepLines w:val="0"/>
-        <w:widowControl w:val="0"/>
-        <w:pBdr>
-          <w:top w:space="0" w:sz="0" w:val="nil"/>
-          <w:left w:space="0" w:sz="0" w:val="nil"/>
-          <w:bottom w:space="0" w:sz="0" w:val="nil"/>
-          <w:right w:space="0" w:sz="0" w:val="nil"/>
-          <w:between w:space="0" w:sz="0" w:val="nil"/>
-        </w:pBdr>
-        <w:shd w:fill="auto" w:val="clear"/>
-        <w:spacing w:after="0" w:before="0" w:line="240" w:lineRule="auto"/>
-        <w:ind w:left="0" w:right="0" w:firstLine="0"/>
-        <w:contextualSpacing w:val="0"/>
-        <w:jc w:val="left"/>
-        <w:rPr>
-          <w:rFonts w:ascii="Arial" w:cs="Arial" w:eastAsia="Arial" w:hAnsi="Arial"/>
-          <w:b w:val="0"/>
-          <w:i w:val="0"/>
-          <w:smallCaps w:val="0"/>
-          <w:strike w:val="0"/>
-          <w:color w:val="000000"/>
-          <w:sz w:val="22"/>
-          <w:szCs w:val="22"/>
-          <w:u w:val="none"/>
-          <w:shd w:fill="auto" w:val="clear"/>
-          <w:vertAlign w:val="baseline"/>
-        </w:rPr>
-      </w:pPr>
-      <w:r>
-        <w:rPr>
-          <w:rFonts w:ascii="Arial" w:cs="Arial" w:eastAsia="Arial" w:hAnsi="Arial"/>
-          <w:b w:val="0"/>
-          <w:i w:val="0"/>
-          <w:smallCaps w:val="0"/>
-          <w:strike w:val="0"/>
-          <w:color w:val="000000"/>
-          <w:sz w:val="22"/>
-          <w:szCs w:val="22"/>
-          <w:u w:val="none"/>
-          <w:shd w:fill="auto" w:val="clear"/>
-          <w:vertAlign w:val="baseline"/>
-          <w:rtl w:val="0"/>
-        </w:rPr>
-        <w:t xml:space="preserve">old info - some will be relevant, some of the estimates on storage size will need to be updated</w:t>
-      </w:r>
-    </w:p>
-  </w:comment>
-  <w:comment w:author="Nick Thompson" w:id="2" w:date="2018-04-07T14:45:51Z">
-    <w:p>
-      <w:pPr>
-        <w:keepNext w:val="0"/>
-        <w:keepLines w:val="0"/>
-        <w:widowControl w:val="0"/>
-        <w:pBdr>
-          <w:top w:space="0" w:sz="0" w:val="nil"/>
-          <w:left w:space="0" w:sz="0" w:val="nil"/>
-          <w:bottom w:space="0" w:sz="0" w:val="nil"/>
-          <w:right w:space="0" w:sz="0" w:val="nil"/>
-          <w:between w:space="0" w:sz="0" w:val="nil"/>
-        </w:pBdr>
-        <w:shd w:fill="auto" w:val="clear"/>
-        <w:spacing w:after="0" w:before="0" w:line="240" w:lineRule="auto"/>
-        <w:ind w:left="0" w:right="0" w:firstLine="0"/>
-        <w:contextualSpacing w:val="0"/>
-        <w:jc w:val="left"/>
-        <w:rPr>
-          <w:rFonts w:ascii="Arial" w:cs="Arial" w:eastAsia="Arial" w:hAnsi="Arial"/>
-          <w:b w:val="0"/>
-          <w:i w:val="0"/>
-          <w:smallCaps w:val="0"/>
-          <w:strike w:val="0"/>
-          <w:color w:val="000000"/>
-          <w:sz w:val="22"/>
-          <w:szCs w:val="22"/>
-          <w:u w:val="none"/>
-          <w:shd w:fill="auto" w:val="clear"/>
-          <w:vertAlign w:val="baseline"/>
-        </w:rPr>
-      </w:pPr>
-      <w:r>
-        <w:rPr>
-          <w:rFonts w:ascii="Arial" w:cs="Arial" w:eastAsia="Arial" w:hAnsi="Arial"/>
-          <w:b w:val="0"/>
-          <w:i w:val="0"/>
-          <w:smallCaps w:val="0"/>
-          <w:strike w:val="0"/>
-          <w:color w:val="000000"/>
-          <w:sz w:val="22"/>
-          <w:szCs w:val="22"/>
-          <w:u w:val="none"/>
-          <w:shd w:fill="auto" w:val="clear"/>
-          <w:vertAlign w:val="baseline"/>
-          <w:rtl w:val="0"/>
-        </w:rPr>
-        <w:t xml:space="preserve">old info - some will be relevant, some of the estimates on storage size will need to be updated</w:t>
-      </w:r>
-    </w:p>
-  </w:comment>
-</w:comments>
-</file>
-
 <file path=word/numbering.xml><?xml version="1.0" encoding="utf-8"?>
 <w:numbering xmlns:mc="http://schemas.openxmlformats.org/markup-compatibility/2006" xmlns:o="urn:schemas-microsoft-com:office:office" xmlns:r="http://schemas.openxmlformats.org/officeDocument/2006/relationships" xmlns:m="http://schemas.openxmlformats.org/officeDocument/2006/math" xmlns:v="urn:schemas-microsoft-com:vml" xmlns:wp="http://schemas.openxmlformats.org/drawingml/2006/wordprocessingDrawing" xmlns:w10="urn:schemas-microsoft-com:office:word" xmlns:w="http://schemas.openxmlformats.org/wordprocessingml/2006/main" xmlns:wne="http://schemas.microsoft.com/office/word/2006/wordml" xmlns:sl="http://schemas.openxmlformats.org/schemaLibrary/2006/main" xmlns:a="http://schemas.openxmlformats.org/drawingml/2006/main" xmlns:pic="http://schemas.openxmlformats.org/drawingml/2006/picture" xmlns:c="http://schemas.openxmlformats.org/drawingml/2006/chart" xmlns:lc="http://schemas.openxmlformats.org/drawingml/2006/lockedCanvas" xmlns:dgm="http://schemas.openxmlformats.org/drawingml/2006/diagram" xmlns:wps="http://schemas.microsoft.com/office/word/2010/wordprocessingShape" xmlns:wpg="http://schemas.microsoft.com/office/word/2010/wordprocessingGroup" xmlns:w14="http://schemas.microsoft.com/office/word/2010/wordml" xmlns:w15="http://schemas.microsoft.com/office/word/2012/wordml">
   <w:abstractNum w:abstractNumId="1">
@@ -1722,103 +1919,103 @@
       <w:lvlText w:val="●"/>
       <w:lvlJc w:val="left"/>
       <w:pPr>
+        <w:ind w:left="720" w:hanging="360"/>
+      </w:pPr>
+      <w:rPr>
+        <w:u w:val="none"/>
+      </w:rPr>
+    </w:lvl>
+    <w:lvl w:ilvl="1">
+      <w:start w:val="1"/>
+      <w:numFmt w:val="bullet"/>
+      <w:lvlText w:val="○"/>
+      <w:lvlJc w:val="left"/>
+      <w:pPr>
         <w:ind w:left="1440" w:hanging="360"/>
       </w:pPr>
       <w:rPr>
         <w:u w:val="none"/>
       </w:rPr>
     </w:lvl>
-    <w:lvl w:ilvl="1">
+    <w:lvl w:ilvl="2">
+      <w:start w:val="1"/>
+      <w:numFmt w:val="bullet"/>
+      <w:lvlText w:val="■"/>
+      <w:lvlJc w:val="left"/>
+      <w:pPr>
+        <w:ind w:left="2160" w:hanging="360"/>
+      </w:pPr>
+      <w:rPr>
+        <w:u w:val="none"/>
+      </w:rPr>
+    </w:lvl>
+    <w:lvl w:ilvl="3">
+      <w:start w:val="1"/>
+      <w:numFmt w:val="bullet"/>
+      <w:lvlText w:val="●"/>
+      <w:lvlJc w:val="left"/>
+      <w:pPr>
+        <w:ind w:left="2880" w:hanging="360"/>
+      </w:pPr>
+      <w:rPr>
+        <w:u w:val="none"/>
+      </w:rPr>
+    </w:lvl>
+    <w:lvl w:ilvl="4">
       <w:start w:val="1"/>
       <w:numFmt w:val="bullet"/>
       <w:lvlText w:val="○"/>
       <w:lvlJc w:val="left"/>
       <w:pPr>
-        <w:ind w:left="2160" w:hanging="360"/>
-      </w:pPr>
-      <w:rPr>
-        <w:u w:val="none"/>
-      </w:rPr>
-    </w:lvl>
-    <w:lvl w:ilvl="2">
+        <w:ind w:left="3600" w:hanging="360"/>
+      </w:pPr>
+      <w:rPr>
+        <w:u w:val="none"/>
+      </w:rPr>
+    </w:lvl>
+    <w:lvl w:ilvl="5">
       <w:start w:val="1"/>
       <w:numFmt w:val="bullet"/>
       <w:lvlText w:val="■"/>
       <w:lvlJc w:val="left"/>
       <w:pPr>
-        <w:ind w:left="2880" w:hanging="360"/>
-      </w:pPr>
-      <w:rPr>
-        <w:u w:val="none"/>
-      </w:rPr>
-    </w:lvl>
-    <w:lvl w:ilvl="3">
+        <w:ind w:left="4320" w:hanging="360"/>
+      </w:pPr>
+      <w:rPr>
+        <w:u w:val="none"/>
+      </w:rPr>
+    </w:lvl>
+    <w:lvl w:ilvl="6">
       <w:start w:val="1"/>
       <w:numFmt w:val="bullet"/>
       <w:lvlText w:val="●"/>
       <w:lvlJc w:val="left"/>
       <w:pPr>
-        <w:ind w:left="3600" w:hanging="360"/>
-      </w:pPr>
-      <w:rPr>
-        <w:u w:val="none"/>
-      </w:rPr>
-    </w:lvl>
-    <w:lvl w:ilvl="4">
+        <w:ind w:left="5040" w:hanging="360"/>
+      </w:pPr>
+      <w:rPr>
+        <w:u w:val="none"/>
+      </w:rPr>
+    </w:lvl>
+    <w:lvl w:ilvl="7">
       <w:start w:val="1"/>
       <w:numFmt w:val="bullet"/>
       <w:lvlText w:val="○"/>
       <w:lvlJc w:val="left"/>
       <w:pPr>
-        <w:ind w:left="4320" w:hanging="360"/>
-      </w:pPr>
-      <w:rPr>
-        <w:u w:val="none"/>
-      </w:rPr>
-    </w:lvl>
-    <w:lvl w:ilvl="5">
+        <w:ind w:left="5760" w:hanging="360"/>
+      </w:pPr>
+      <w:rPr>
+        <w:u w:val="none"/>
+      </w:rPr>
+    </w:lvl>
+    <w:lvl w:ilvl="8">
       <w:start w:val="1"/>
       <w:numFmt w:val="bullet"/>
       <w:lvlText w:val="■"/>
       <w:lvlJc w:val="left"/>
       <w:pPr>
-        <w:ind w:left="5040" w:hanging="360"/>
-      </w:pPr>
-      <w:rPr>
-        <w:u w:val="none"/>
-      </w:rPr>
-    </w:lvl>
-    <w:lvl w:ilvl="6">
-      <w:start w:val="1"/>
-      <w:numFmt w:val="bullet"/>
-      <w:lvlText w:val="●"/>
-      <w:lvlJc w:val="left"/>
-      <w:pPr>
-        <w:ind w:left="5760" w:hanging="360"/>
-      </w:pPr>
-      <w:rPr>
-        <w:u w:val="none"/>
-      </w:rPr>
-    </w:lvl>
-    <w:lvl w:ilvl="7">
-      <w:start w:val="1"/>
-      <w:numFmt w:val="bullet"/>
-      <w:lvlText w:val="○"/>
-      <w:lvlJc w:val="left"/>
-      <w:pPr>
         <w:ind w:left="6480" w:hanging="360"/>
-      </w:pPr>
-      <w:rPr>
-        <w:u w:val="none"/>
-      </w:rPr>
-    </w:lvl>
-    <w:lvl w:ilvl="8">
-      <w:start w:val="1"/>
-      <w:numFmt w:val="bullet"/>
-      <w:lvlText w:val="■"/>
-      <w:lvlJc w:val="left"/>
-      <w:pPr>
-        <w:ind w:left="7200" w:hanging="360"/>
       </w:pPr>
       <w:rPr>
         <w:u w:val="none"/>
@@ -1826,6 +2023,116 @@
     </w:lvl>
   </w:abstractNum>
   <w:abstractNum w:abstractNumId="4">
+    <w:lvl w:ilvl="0">
+      <w:start w:val="1"/>
+      <w:numFmt w:val="bullet"/>
+      <w:lvlText w:val="●"/>
+      <w:lvlJc w:val="left"/>
+      <w:pPr>
+        <w:ind w:left="1440" w:hanging="360"/>
+      </w:pPr>
+      <w:rPr>
+        <w:u w:val="none"/>
+      </w:rPr>
+    </w:lvl>
+    <w:lvl w:ilvl="1">
+      <w:start w:val="1"/>
+      <w:numFmt w:val="bullet"/>
+      <w:lvlText w:val="○"/>
+      <w:lvlJc w:val="left"/>
+      <w:pPr>
+        <w:ind w:left="2160" w:hanging="360"/>
+      </w:pPr>
+      <w:rPr>
+        <w:u w:val="none"/>
+      </w:rPr>
+    </w:lvl>
+    <w:lvl w:ilvl="2">
+      <w:start w:val="1"/>
+      <w:numFmt w:val="bullet"/>
+      <w:lvlText w:val="■"/>
+      <w:lvlJc w:val="left"/>
+      <w:pPr>
+        <w:ind w:left="2880" w:hanging="360"/>
+      </w:pPr>
+      <w:rPr>
+        <w:u w:val="none"/>
+      </w:rPr>
+    </w:lvl>
+    <w:lvl w:ilvl="3">
+      <w:start w:val="1"/>
+      <w:numFmt w:val="bullet"/>
+      <w:lvlText w:val="●"/>
+      <w:lvlJc w:val="left"/>
+      <w:pPr>
+        <w:ind w:left="3600" w:hanging="360"/>
+      </w:pPr>
+      <w:rPr>
+        <w:u w:val="none"/>
+      </w:rPr>
+    </w:lvl>
+    <w:lvl w:ilvl="4">
+      <w:start w:val="1"/>
+      <w:numFmt w:val="bullet"/>
+      <w:lvlText w:val="○"/>
+      <w:lvlJc w:val="left"/>
+      <w:pPr>
+        <w:ind w:left="4320" w:hanging="360"/>
+      </w:pPr>
+      <w:rPr>
+        <w:u w:val="none"/>
+      </w:rPr>
+    </w:lvl>
+    <w:lvl w:ilvl="5">
+      <w:start w:val="1"/>
+      <w:numFmt w:val="bullet"/>
+      <w:lvlText w:val="■"/>
+      <w:lvlJc w:val="left"/>
+      <w:pPr>
+        <w:ind w:left="5040" w:hanging="360"/>
+      </w:pPr>
+      <w:rPr>
+        <w:u w:val="none"/>
+      </w:rPr>
+    </w:lvl>
+    <w:lvl w:ilvl="6">
+      <w:start w:val="1"/>
+      <w:numFmt w:val="bullet"/>
+      <w:lvlText w:val="●"/>
+      <w:lvlJc w:val="left"/>
+      <w:pPr>
+        <w:ind w:left="5760" w:hanging="360"/>
+      </w:pPr>
+      <w:rPr>
+        <w:u w:val="none"/>
+      </w:rPr>
+    </w:lvl>
+    <w:lvl w:ilvl="7">
+      <w:start w:val="1"/>
+      <w:numFmt w:val="bullet"/>
+      <w:lvlText w:val="○"/>
+      <w:lvlJc w:val="left"/>
+      <w:pPr>
+        <w:ind w:left="6480" w:hanging="360"/>
+      </w:pPr>
+      <w:rPr>
+        <w:u w:val="none"/>
+      </w:rPr>
+    </w:lvl>
+    <w:lvl w:ilvl="8">
+      <w:start w:val="1"/>
+      <w:numFmt w:val="bullet"/>
+      <w:lvlText w:val="■"/>
+      <w:lvlJc w:val="left"/>
+      <w:pPr>
+        <w:ind w:left="7200" w:hanging="360"/>
+      </w:pPr>
+      <w:rPr>
+        <w:u w:val="none"/>
+      </w:rPr>
+    </w:lvl>
+  </w:abstractNum>
+  <w:abstractNum w:abstractNumId="5">
     <w:lvl w:ilvl="0">
       <w:start w:val="1"/>
       <w:numFmt w:val="bullet"/>
@@ -1939,7 +2246,7 @@
       </w:rPr>
     </w:lvl>
   </w:abstractNum>
-  <w:abstractNum w:abstractNumId="5">
+  <w:abstractNum w:abstractNumId="6">
     <w:lvl w:ilvl="0">
       <w:start w:val="1"/>
       <w:numFmt w:val="decimal"/>
@@ -2049,13 +2356,123 @@
       </w:rPr>
     </w:lvl>
   </w:abstractNum>
-  <w:abstractNum w:abstractNumId="6">
+  <w:abstractNum w:abstractNumId="7">
     <w:lvl w:ilvl="0">
       <w:start w:val="1"/>
       <w:numFmt w:val="bullet"/>
       <w:lvlText w:val="●"/>
       <w:lvlJc w:val="left"/>
       <w:pPr>
+        <w:ind w:left="1440" w:hanging="360"/>
+      </w:pPr>
+      <w:rPr>
+        <w:u w:val="none"/>
+      </w:rPr>
+    </w:lvl>
+    <w:lvl w:ilvl="1">
+      <w:start w:val="1"/>
+      <w:numFmt w:val="bullet"/>
+      <w:lvlText w:val="○"/>
+      <w:lvlJc w:val="left"/>
+      <w:pPr>
+        <w:ind w:left="2160" w:hanging="360"/>
+      </w:pPr>
+      <w:rPr>
+        <w:u w:val="none"/>
+      </w:rPr>
+    </w:lvl>
+    <w:lvl w:ilvl="2">
+      <w:start w:val="1"/>
+      <w:numFmt w:val="bullet"/>
+      <w:lvlText w:val="■"/>
+      <w:lvlJc w:val="left"/>
+      <w:pPr>
+        <w:ind w:left="2880" w:hanging="360"/>
+      </w:pPr>
+      <w:rPr>
+        <w:u w:val="none"/>
+      </w:rPr>
+    </w:lvl>
+    <w:lvl w:ilvl="3">
+      <w:start w:val="1"/>
+      <w:numFmt w:val="bullet"/>
+      <w:lvlText w:val="●"/>
+      <w:lvlJc w:val="left"/>
+      <w:pPr>
+        <w:ind w:left="3600" w:hanging="360"/>
+      </w:pPr>
+      <w:rPr>
+        <w:u w:val="none"/>
+      </w:rPr>
+    </w:lvl>
+    <w:lvl w:ilvl="4">
+      <w:start w:val="1"/>
+      <w:numFmt w:val="bullet"/>
+      <w:lvlText w:val="○"/>
+      <w:lvlJc w:val="left"/>
+      <w:pPr>
+        <w:ind w:left="4320" w:hanging="360"/>
+      </w:pPr>
+      <w:rPr>
+        <w:u w:val="none"/>
+      </w:rPr>
+    </w:lvl>
+    <w:lvl w:ilvl="5">
+      <w:start w:val="1"/>
+      <w:numFmt w:val="bullet"/>
+      <w:lvlText w:val="■"/>
+      <w:lvlJc w:val="left"/>
+      <w:pPr>
+        <w:ind w:left="5040" w:hanging="360"/>
+      </w:pPr>
+      <w:rPr>
+        <w:u w:val="none"/>
+      </w:rPr>
+    </w:lvl>
+    <w:lvl w:ilvl="6">
+      <w:start w:val="1"/>
+      <w:numFmt w:val="bullet"/>
+      <w:lvlText w:val="●"/>
+      <w:lvlJc w:val="left"/>
+      <w:pPr>
+        <w:ind w:left="5760" w:hanging="360"/>
+      </w:pPr>
+      <w:rPr>
+        <w:u w:val="none"/>
+      </w:rPr>
+    </w:lvl>
+    <w:lvl w:ilvl="7">
+      <w:start w:val="1"/>
+      <w:numFmt w:val="bullet"/>
+      <w:lvlText w:val="○"/>
+      <w:lvlJc w:val="left"/>
+      <w:pPr>
+        <w:ind w:left="6480" w:hanging="360"/>
+      </w:pPr>
+      <w:rPr>
+        <w:u w:val="none"/>
+      </w:rPr>
+    </w:lvl>
+    <w:lvl w:ilvl="8">
+      <w:start w:val="1"/>
+      <w:numFmt w:val="bullet"/>
+      <w:lvlText w:val="■"/>
+      <w:lvlJc w:val="left"/>
+      <w:pPr>
+        <w:ind w:left="7200" w:hanging="360"/>
+      </w:pPr>
+      <w:rPr>
+        <w:u w:val="none"/>
+      </w:rPr>
+    </w:lvl>
+  </w:abstractNum>
+  <w:abstractNum w:abstractNumId="8">
+    <w:lvl w:ilvl="0">
+      <w:start w:val="1"/>
+      <w:numFmt w:val="bullet"/>
+      <w:lvlText w:val="●"/>
+      <w:lvlJc w:val="left"/>
+      <w:pPr>
         <w:ind w:left="720" w:hanging="360"/>
       </w:pPr>
       <w:rPr>
@@ -2159,7 +2576,7 @@
       </w:rPr>
     </w:lvl>
   </w:abstractNum>
-  <w:abstractNum w:abstractNumId="7">
+  <w:abstractNum w:abstractNumId="9">
     <w:lvl w:ilvl="0">
       <w:start w:val="1"/>
       <w:numFmt w:val="bullet"/>
@@ -2290,6 +2707,12 @@
   <w:num w:numId="7">
     <w:abstractNumId w:val="7"/>
   </w:num>
+  <w:num w:numId="8">
+    <w:abstractNumId w:val="8"/>
+  </w:num>
+  <w:num w:numId="9">
+    <w:abstractNumId w:val="9"/>
+  </w:num>
 </w:numbering>
 </file>
 
@@ -2345,12 +2768,12 @@
     <w:pPr>
       <w:keepNext w:val="1"/>
       <w:keepLines w:val="1"/>
-      <w:spacing w:after="200" w:before="400" w:lineRule="auto"/>
+      <w:spacing w:before="400" w:lineRule="auto"/>
+      <w:ind w:left="425.19685039370086"/>
+      <w:contextualSpacing w:val="1"/>
     </w:pPr>
     <w:rPr>
-      <w:color w:val="666666"/>
-      <w:sz w:val="24"/>
-      <w:szCs w:val="24"/>
+      <w:b w:val="1"/>
     </w:rPr>
   </w:style>
   <w:style w:type="paragraph" w:styleId="Heading2">

</xml_diff>

<commit_message>
Pending final edits to be added as a pdf
</commit_message>
<xml_diff>
--- a/Professor Periwinkle Database Management Report.docx
+++ b/Professor Periwinkle Database Management Report.docx
@@ -806,7 +806,6 @@
       </w:pPr>
       <w:bookmarkStart w:colFirst="0" w:colLast="0" w:name="_65r4bo7r00ai" w:id="3"/>
       <w:bookmarkEnd w:id="3"/>
-      <w:commentRangeStart w:id="0"/>
       <w:r>
         <w:rPr>
           <w:rFonts w:ascii="Times New Roman" w:cs="Times New Roman" w:eastAsia="Times New Roman" w:hAnsi="Times New Roman"/>
@@ -816,10 +815,6 @@
           <w:rtl w:val="0"/>
         </w:rPr>
         <w:t xml:space="preserve">Access, Sharing and Re-use</w:t>
-      </w:r>
-      <w:commentRangeEnd w:id="0"/>
-      <w:r>
-        <w:commentReference w:id="0"/>
       </w:r>
       <w:r>
         <w:rPr>
@@ -978,8 +973,6 @@
         </w:rPr>
         <w:t xml:space="preserve">Currently, research assistants and students that have access to the team’s data are not required to sign a contract indicating that the data and findings are owned by Dr. Periwinkle. In addition to applying a license to the data, it is also recommended that a </w:t>
       </w:r>
-      <w:commentRangeStart w:id="1"/>
-      <w:commentRangeStart w:id="2"/>
       <w:r>
         <w:rPr>
           <w:rFonts w:ascii="Times New Roman" w:cs="Times New Roman" w:eastAsia="Times New Roman" w:hAnsi="Times New Roman"/>
@@ -988,14 +981,6 @@
           <w:rtl w:val="0"/>
         </w:rPr>
         <w:t xml:space="preserve">contract be instituted </w:t>
-      </w:r>
-      <w:commentRangeEnd w:id="1"/>
-      <w:r>
-        <w:commentReference w:id="1"/>
-      </w:r>
-      <w:commentRangeEnd w:id="2"/>
-      <w:r>
-        <w:commentReference w:id="2"/>
       </w:r>
       <w:r>
         <w:rPr>
@@ -1143,7 +1128,7 @@
           <w:szCs w:val="24"/>
           <w:rtl w:val="0"/>
         </w:rPr>
-        <w:t xml:space="preserve">Conclusions and Recommendations</w:t>
+        <w:t xml:space="preserve">Conclusion</w:t>
       </w:r>
     </w:p>
     <w:p>
@@ -1370,7 +1355,7 @@
         </w:rPr>
         <w:t xml:space="preserve">. Retrieved from </w:t>
       </w:r>
-      <w:hyperlink r:id="rId7">
+      <w:hyperlink r:id="rId6">
         <w:r>
           <w:rPr>
             <w:rFonts w:ascii="Times New Roman" w:cs="Times New Roman" w:eastAsia="Times New Roman" w:hAnsi="Times New Roman"/>
@@ -1457,7 +1442,7 @@
         </w:rPr>
         <w:t xml:space="preserve">Retrieved from </w:t>
       </w:r>
-      <w:hyperlink r:id="rId8">
+      <w:hyperlink r:id="rId7">
         <w:r>
           <w:rPr>
             <w:rFonts w:ascii="Times New Roman" w:cs="Times New Roman" w:eastAsia="Times New Roman" w:hAnsi="Times New Roman"/>
@@ -1525,7 +1510,7 @@
         </w:rPr>
         <w:t xml:space="preserve">. Retrieved from </w:t>
       </w:r>
-      <w:hyperlink r:id="rId9">
+      <w:hyperlink r:id="rId8">
         <w:r>
           <w:rPr>
             <w:rFonts w:ascii="Times New Roman" w:cs="Times New Roman" w:eastAsia="Times New Roman" w:hAnsi="Times New Roman"/>
@@ -1588,7 +1573,7 @@
         </w:rPr>
         <w:t xml:space="preserve"> Retrieved from</w:t>
       </w:r>
-      <w:hyperlink r:id="rId10">
+      <w:hyperlink r:id="rId9">
         <w:r>
           <w:rPr>
             <w:rFonts w:ascii="Times New Roman" w:cs="Times New Roman" w:eastAsia="Times New Roman" w:hAnsi="Times New Roman"/>
@@ -1651,7 +1636,7 @@
         </w:rPr>
         <w:t xml:space="preserve">Retrieved from </w:t>
       </w:r>
-      <w:hyperlink r:id="rId11">
+      <w:hyperlink r:id="rId10">
         <w:r>
           <w:rPr>
             <w:rFonts w:ascii="Times New Roman" w:cs="Times New Roman" w:eastAsia="Times New Roman" w:hAnsi="Times New Roman"/>
@@ -1710,7 +1695,7 @@
         </w:rPr>
         <w:t xml:space="preserve"> Retrieved from  </w:t>
       </w:r>
-      <w:hyperlink r:id="rId12">
+      <w:hyperlink r:id="rId11">
         <w:r>
           <w:rPr>
             <w:rFonts w:ascii="Times New Roman" w:cs="Times New Roman" w:eastAsia="Times New Roman" w:hAnsi="Times New Roman"/>
@@ -1769,7 +1754,7 @@
         </w:rPr>
         <w:t xml:space="preserve"> Retrieved from  </w:t>
       </w:r>
-      <w:hyperlink r:id="rId13">
+      <w:hyperlink r:id="rId12">
         <w:r>
           <w:rPr>
             <w:rFonts w:ascii="Times New Roman" w:cs="Times New Roman" w:eastAsia="Times New Roman" w:hAnsi="Times New Roman"/>
@@ -1837,7 +1822,7 @@
         </w:rPr>
         <w:t xml:space="preserve">. Retrieved from </w:t>
       </w:r>
-      <w:hyperlink r:id="rId14">
+      <w:hyperlink r:id="rId13">
         <w:r>
           <w:rPr>
             <w:rFonts w:ascii="Times New Roman" w:cs="Times New Roman" w:eastAsia="Times New Roman" w:hAnsi="Times New Roman"/>
@@ -1880,164 +1865,6 @@
     </w:sectPr>
   </w:body>
 </w:document>
-</file>
-
-<file path=word/comments.xml><?xml version="1.0" encoding="utf-8"?>
-<w:comments xmlns:mc="http://schemas.openxmlformats.org/markup-compatibility/2006" xmlns:o="urn:schemas-microsoft-com:office:office" xmlns:r="http://schemas.openxmlformats.org/officeDocument/2006/relationships" xmlns:m="http://schemas.openxmlformats.org/officeDocument/2006/math" xmlns:v="urn:schemas-microsoft-com:vml" xmlns:wp="http://schemas.openxmlformats.org/drawingml/2006/wordprocessingDrawing" xmlns:w10="urn:schemas-microsoft-com:office:word" xmlns:w="http://schemas.openxmlformats.org/wordprocessingml/2006/main" xmlns:wne="http://schemas.microsoft.com/office/word/2006/wordml" xmlns:sl="http://schemas.openxmlformats.org/schemaLibrary/2006/main" xmlns:a="http://schemas.openxmlformats.org/drawingml/2006/main" xmlns:pic="http://schemas.openxmlformats.org/drawingml/2006/picture" xmlns:c="http://schemas.openxmlformats.org/drawingml/2006/chart" xmlns:lc="http://schemas.openxmlformats.org/drawingml/2006/lockedCanvas" xmlns:dgm="http://schemas.openxmlformats.org/drawingml/2006/diagram" xmlns:wps="http://schemas.microsoft.com/office/word/2010/wordprocessingShape" xmlns:wpg="http://schemas.microsoft.com/office/word/2010/wordprocessingGroup" xmlns:w14="http://schemas.microsoft.com/office/word/2010/wordml" xmlns:w15="http://schemas.microsoft.com/office/word/2012/wordml">
-  <w:comment w:author="Nick Thompson" w:id="0" w:date="2018-04-09T23:14:46Z">
-    <w:p>
-      <w:pPr>
-        <w:keepNext w:val="0"/>
-        <w:keepLines w:val="0"/>
-        <w:widowControl w:val="0"/>
-        <w:pBdr>
-          <w:top w:space="0" w:sz="0" w:val="nil"/>
-          <w:left w:space="0" w:sz="0" w:val="nil"/>
-          <w:bottom w:space="0" w:sz="0" w:val="nil"/>
-          <w:right w:space="0" w:sz="0" w:val="nil"/>
-          <w:between w:space="0" w:sz="0" w:val="nil"/>
-        </w:pBdr>
-        <w:shd w:fill="auto" w:val="clear"/>
-        <w:spacing w:after="0" w:before="0" w:line="240" w:lineRule="auto"/>
-        <w:ind w:left="0" w:right="0" w:firstLine="0"/>
-        <w:contextualSpacing w:val="0"/>
-        <w:jc w:val="left"/>
-        <w:rPr>
-          <w:rFonts w:ascii="Arial" w:cs="Arial" w:eastAsia="Arial" w:hAnsi="Arial"/>
-          <w:b w:val="0"/>
-          <w:i w:val="0"/>
-          <w:smallCaps w:val="0"/>
-          <w:strike w:val="0"/>
-          <w:color w:val="000000"/>
-          <w:sz w:val="22"/>
-          <w:szCs w:val="22"/>
-          <w:u w:val="none"/>
-          <w:shd w:fill="auto" w:val="clear"/>
-          <w:vertAlign w:val="baseline"/>
-        </w:rPr>
-      </w:pPr>
-      <w:r>
-        <w:rPr>
-          <w:rFonts w:ascii="Arial" w:cs="Arial" w:eastAsia="Arial" w:hAnsi="Arial"/>
-          <w:b w:val="0"/>
-          <w:i w:val="0"/>
-          <w:smallCaps w:val="0"/>
-          <w:strike w:val="0"/>
-          <w:color w:val="000000"/>
-          <w:sz w:val="22"/>
-          <w:szCs w:val="22"/>
-          <w:u w:val="none"/>
-          <w:shd w:fill="auto" w:val="clear"/>
-          <w:vertAlign w:val="baseline"/>
-          <w:rtl w:val="0"/>
-        </w:rPr>
-        <w:t xml:space="preserve">Should add a section about ethics and legal requirements. Just making a reminder</w:t>
-      </w:r>
-    </w:p>
-  </w:comment>
-  <w:comment w:author="Jay Jacobson" w:id="1" w:date="2018-04-10T11:21:28Z">
-    <w:p>
-      <w:pPr>
-        <w:keepNext w:val="0"/>
-        <w:keepLines w:val="0"/>
-        <w:widowControl w:val="0"/>
-        <w:pBdr>
-          <w:top w:space="0" w:sz="0" w:val="nil"/>
-          <w:left w:space="0" w:sz="0" w:val="nil"/>
-          <w:bottom w:space="0" w:sz="0" w:val="nil"/>
-          <w:right w:space="0" w:sz="0" w:val="nil"/>
-          <w:between w:space="0" w:sz="0" w:val="nil"/>
-        </w:pBdr>
-        <w:shd w:fill="auto" w:val="clear"/>
-        <w:spacing w:after="0" w:before="0" w:line="240" w:lineRule="auto"/>
-        <w:ind w:left="0" w:right="0" w:firstLine="0"/>
-        <w:contextualSpacing w:val="0"/>
-        <w:jc w:val="left"/>
-        <w:rPr>
-          <w:rFonts w:ascii="Arial" w:cs="Arial" w:eastAsia="Arial" w:hAnsi="Arial"/>
-          <w:b w:val="0"/>
-          <w:i w:val="0"/>
-          <w:smallCaps w:val="0"/>
-          <w:strike w:val="0"/>
-          <w:color w:val="000000"/>
-          <w:sz w:val="22"/>
-          <w:szCs w:val="22"/>
-          <w:u w:val="none"/>
-          <w:shd w:fill="auto" w:val="clear"/>
-          <w:vertAlign w:val="baseline"/>
-        </w:rPr>
-      </w:pPr>
-      <w:r>
-        <w:rPr>
-          <w:rFonts w:ascii="Arial" w:cs="Arial" w:eastAsia="Arial" w:hAnsi="Arial"/>
-          <w:b w:val="0"/>
-          <w:i w:val="0"/>
-          <w:smallCaps w:val="0"/>
-          <w:strike w:val="0"/>
-          <w:color w:val="000000"/>
-          <w:sz w:val="22"/>
-          <w:szCs w:val="22"/>
-          <w:u w:val="none"/>
-          <w:shd w:fill="auto" w:val="clear"/>
-          <w:vertAlign w:val="baseline"/>
-          <w:rtl w:val="0"/>
-        </w:rPr>
-        <w:t xml:space="preserve">What's this component?</w:t>
-      </w:r>
-    </w:p>
-  </w:comment>
-  <w:comment w:author="Nick Thompson" w:id="2" w:date="2018-04-10T11:44:52Z">
-    <w:p>
-      <w:pPr>
-        <w:keepNext w:val="0"/>
-        <w:keepLines w:val="0"/>
-        <w:widowControl w:val="0"/>
-        <w:pBdr>
-          <w:top w:space="0" w:sz="0" w:val="nil"/>
-          <w:left w:space="0" w:sz="0" w:val="nil"/>
-          <w:bottom w:space="0" w:sz="0" w:val="nil"/>
-          <w:right w:space="0" w:sz="0" w:val="nil"/>
-          <w:between w:space="0" w:sz="0" w:val="nil"/>
-        </w:pBdr>
-        <w:shd w:fill="auto" w:val="clear"/>
-        <w:spacing w:after="0" w:before="0" w:line="240" w:lineRule="auto"/>
-        <w:ind w:left="0" w:right="0" w:firstLine="0"/>
-        <w:contextualSpacing w:val="0"/>
-        <w:jc w:val="left"/>
-        <w:rPr>
-          <w:rFonts w:ascii="Arial" w:cs="Arial" w:eastAsia="Arial" w:hAnsi="Arial"/>
-          <w:b w:val="0"/>
-          <w:i w:val="0"/>
-          <w:smallCaps w:val="0"/>
-          <w:strike w:val="0"/>
-          <w:color w:val="000000"/>
-          <w:sz w:val="22"/>
-          <w:szCs w:val="22"/>
-          <w:u w:val="none"/>
-          <w:shd w:fill="auto" w:val="clear"/>
-          <w:vertAlign w:val="baseline"/>
-        </w:rPr>
-      </w:pPr>
-      <w:r>
-        <w:rPr>
-          <w:rFonts w:ascii="Arial" w:cs="Arial" w:eastAsia="Arial" w:hAnsi="Arial"/>
-          <w:b w:val="0"/>
-          <w:i w:val="0"/>
-          <w:smallCaps w:val="0"/>
-          <w:strike w:val="0"/>
-          <w:color w:val="000000"/>
-          <w:sz w:val="22"/>
-          <w:szCs w:val="22"/>
-          <w:u w:val="none"/>
-          <w:shd w:fill="auto" w:val="clear"/>
-          <w:vertAlign w:val="baseline"/>
-          <w:rtl w:val="0"/>
-        </w:rPr>
-        <w:t xml:space="preserve">this was taken from the discussion board. they said that current students have access to the data but do not have any contracts (im guessing NDAs or usage agreements)</w:t>
-      </w:r>
-    </w:p>
-  </w:comment>
-</w:comments>
 </file>
 
 <file path=word/numbering.xml><?xml version="1.0" encoding="utf-8"?>

</xml_diff>